<commit_message>
adding comments with its views and edit & delete
</commit_message>
<xml_diff>
--- a/django_blog/Documentation.docx
+++ b/django_blog/Documentation.docx
@@ -464,7 +464,7 @@
           <w14:ligatures w14:val="none"/>
         </w:rPr>
         <w:pict w14:anchorId="4483CDAB">
-          <v:rect id="_x0000_i1259" style="width:0;height:1.5pt" o:hralign="center" o:hrstd="t" o:hr="t" fillcolor="#a0a0a0" stroked="f"/>
+          <v:rect id="_x0000_i1025" style="width:0;height:1.5pt" o:hrstd="t" o:hr="t" fillcolor="#a0a0a0" stroked="f"/>
         </w:pict>
       </w:r>
     </w:p>
@@ -645,7 +645,6 @@
           <w14:ligatures w14:val="none"/>
         </w:rPr>
       </w:pPr>
-      <w:proofErr w:type="gramStart"/>
       <w:r>
         <w:rPr>
           <w:rFonts w:ascii="Times New Roman" w:eastAsia="Times New Roman" w:hAnsi="Times New Roman" w:cs="Times New Roman"/>
@@ -657,7 +656,6 @@
         </w:rPr>
         <w:t>Form</w:t>
       </w:r>
-      <w:proofErr w:type="gramEnd"/>
       <w:r>
         <w:rPr>
           <w:rFonts w:ascii="Times New Roman" w:eastAsia="Times New Roman" w:hAnsi="Times New Roman" w:cs="Times New Roman"/>
@@ -1118,25 +1116,14 @@
           <w14:ligatures w14:val="none"/>
         </w:rPr>
       </w:pPr>
-      <w:proofErr w:type="gramStart"/>
-      <w:r>
-        <w:rPr>
-          <w:rFonts w:ascii="Times New Roman" w:eastAsia="Times New Roman" w:hAnsi="Times New Roman" w:cs="Times New Roman"/>
-          <w:sz w:val="24"/>
-          <w:szCs w:val="24"/>
-          <w14:ligatures w14:val="none"/>
-        </w:rPr>
-        <w:t>User submits</w:t>
-      </w:r>
-      <w:proofErr w:type="gramEnd"/>
-      <w:r>
-        <w:rPr>
-          <w:rFonts w:ascii="Times New Roman" w:eastAsia="Times New Roman" w:hAnsi="Times New Roman" w:cs="Times New Roman"/>
-          <w:sz w:val="24"/>
-          <w:szCs w:val="24"/>
-          <w14:ligatures w14:val="none"/>
-        </w:rPr>
-        <w:t xml:space="preserve"> the login form with their username and password.</w:t>
+      <w:r>
+        <w:rPr>
+          <w:rFonts w:ascii="Times New Roman" w:eastAsia="Times New Roman" w:hAnsi="Times New Roman" w:cs="Times New Roman"/>
+          <w:sz w:val="24"/>
+          <w:szCs w:val="24"/>
+          <w14:ligatures w14:val="none"/>
+        </w:rPr>
+        <w:t>User submits the login form with their username and password.</w:t>
       </w:r>
     </w:p>
     <w:p>
@@ -1693,7 +1680,6 @@
           <w14:ligatures w14:val="none"/>
         </w:rPr>
       </w:pPr>
-      <w:proofErr w:type="gramStart"/>
       <w:r>
         <w:rPr>
           <w:rFonts w:ascii="Times New Roman" w:eastAsia="Times New Roman" w:hAnsi="Times New Roman" w:cs="Times New Roman"/>
@@ -1705,7 +1691,6 @@
         </w:rPr>
         <w:t>Form</w:t>
       </w:r>
-      <w:proofErr w:type="gramEnd"/>
       <w:r>
         <w:rPr>
           <w:rFonts w:ascii="Times New Roman" w:eastAsia="Times New Roman" w:hAnsi="Times New Roman" w:cs="Times New Roman"/>
@@ -1929,7 +1914,7 @@
           <w14:ligatures w14:val="none"/>
         </w:rPr>
         <w:pict w14:anchorId="0F75F3CA">
-          <v:rect id="_x0000_i1260" style="width:0;height:1.5pt" o:hralign="center" o:hrstd="t" o:hr="t" fillcolor="#a0a0a0" stroked="f"/>
+          <v:rect id="_x0000_i1026" style="width:0;height:1.5pt" o:hrstd="t" o:hr="t" fillcolor="#a0a0a0" stroked="f"/>
         </w:pict>
       </w:r>
     </w:p>
@@ -2424,25 +2409,14 @@
           <w14:ligatures w14:val="none"/>
         </w:rPr>
       </w:pPr>
-      <w:proofErr w:type="gramStart"/>
-      <w:r>
-        <w:rPr>
-          <w:rFonts w:ascii="Times New Roman" w:eastAsia="Times New Roman" w:hAnsi="Times New Roman" w:cs="Times New Roman"/>
-          <w:sz w:val="24"/>
-          <w:szCs w:val="24"/>
-          <w14:ligatures w14:val="none"/>
-        </w:rPr>
-        <w:t>Session is</w:t>
-      </w:r>
-      <w:proofErr w:type="gramEnd"/>
-      <w:r>
-        <w:rPr>
-          <w:rFonts w:ascii="Times New Roman" w:eastAsia="Times New Roman" w:hAnsi="Times New Roman" w:cs="Times New Roman"/>
-          <w:sz w:val="24"/>
-          <w:szCs w:val="24"/>
-          <w14:ligatures w14:val="none"/>
-        </w:rPr>
-        <w:t xml:space="preserve"> cleared, and they are redirected to the login page.</w:t>
+      <w:r>
+        <w:rPr>
+          <w:rFonts w:ascii="Times New Roman" w:eastAsia="Times New Roman" w:hAnsi="Times New Roman" w:cs="Times New Roman"/>
+          <w:sz w:val="24"/>
+          <w:szCs w:val="24"/>
+          <w14:ligatures w14:val="none"/>
+        </w:rPr>
+        <w:t>Session is cleared, and they are redirected to the login page.</w:t>
       </w:r>
     </w:p>
     <w:p>
@@ -2609,7 +2583,7 @@
           <w14:ligatures w14:val="none"/>
         </w:rPr>
         <w:pict w14:anchorId="3B16379E">
-          <v:rect id="_x0000_i1261" style="width:0;height:1.5pt" o:hralign="center" o:hrstd="t" o:hr="t" fillcolor="#a0a0a0" stroked="f"/>
+          <v:rect id="_x0000_i1027" style="width:0;height:1.5pt" o:hrstd="t" o:hr="t" fillcolor="#a0a0a0" stroked="f"/>
         </w:pict>
       </w:r>
     </w:p>
@@ -3256,7 +3230,7 @@
           <w14:ligatures w14:val="none"/>
         </w:rPr>
         <w:pict w14:anchorId="5E607AD1">
-          <v:rect id="_x0000_i1262" style="width:0;height:1.5pt" o:hralign="center" o:hrstd="t" o:hr="t" fillcolor="#a0a0a0" stroked="f"/>
+          <v:rect id="_x0000_i1028" style="width:0;height:1.5pt" o:hrstd="t" o:hr="t" fillcolor="#a0a0a0" stroked="f"/>
         </w:pict>
       </w:r>
     </w:p>
@@ -3746,7 +3720,7 @@
           <w14:ligatures w14:val="none"/>
         </w:rPr>
         <w:pict w14:anchorId="36549CA3">
-          <v:rect id="_x0000_i1263" style="width:0;height:1.5pt" o:hralign="center" o:hrstd="t" o:hr="t" fillcolor="#a0a0a0" stroked="f"/>
+          <v:rect id="_x0000_i1029" style="width:0;height:1.5pt" o:hrstd="t" o:hr="t" fillcolor="#a0a0a0" stroked="f"/>
         </w:pict>
       </w:r>
     </w:p>
@@ -4681,11 +4655,361 @@
           <w14:ligatures w14:val="none"/>
         </w:rPr>
         <w:pict w14:anchorId="6709E497">
-          <v:rect id="_x0000_i1264" style="width:0;height:1.5pt" o:hralign="center" o:hrstd="t" o:hr="t" fillcolor="#a0a0a0" stroked="f"/>
+          <v:rect id="_x0000_i1030" style="width:0;height:1.5pt" o:hrstd="t" o:hr="t" fillcolor="#a0a0a0" stroked="f"/>
         </w:pict>
       </w:r>
     </w:p>
     <w:p/>
+    <w:p>
+      <w:pPr>
+        <w:jc w:val="right"/>
+      </w:pPr>
+      <w:r>
+        <w:rPr>
+          <w:rFonts w:cs="Arial"/>
+          <w:rtl/>
+        </w:rPr>
+        <w:t xml:space="preserve">## </w:t>
+      </w:r>
+      <w:r>
+        <w:t>Comment System</w:t>
+      </w:r>
+    </w:p>
+    <w:p>
+      <w:pPr>
+        <w:jc w:val="right"/>
+        <w:rPr>
+          <w:rtl/>
+        </w:rPr>
+      </w:pPr>
+    </w:p>
+    <w:p>
+      <w:pPr>
+        <w:jc w:val="right"/>
+      </w:pPr>
+      <w:r>
+        <w:rPr>
+          <w:rFonts w:cs="Arial"/>
+          <w:rtl/>
+        </w:rPr>
+        <w:t xml:space="preserve">### </w:t>
+      </w:r>
+      <w:r>
+        <w:t>Features</w:t>
+      </w:r>
+      <w:r>
+        <w:rPr>
+          <w:rFonts w:cs="Arial"/>
+          <w:rtl/>
+        </w:rPr>
+        <w:t>:</w:t>
+      </w:r>
+    </w:p>
+    <w:p>
+      <w:pPr>
+        <w:jc w:val="right"/>
+      </w:pPr>
+      <w:r>
+        <w:rPr>
+          <w:rFonts w:cs="Arial"/>
+          <w:rtl/>
+        </w:rPr>
+        <w:t xml:space="preserve">- </w:t>
+      </w:r>
+      <w:r>
+        <w:t>Users can view all comments on a blog post</w:t>
+      </w:r>
+      <w:r>
+        <w:rPr>
+          <w:rFonts w:cs="Arial"/>
+          <w:rtl/>
+        </w:rPr>
+        <w:t>.</w:t>
+      </w:r>
+    </w:p>
+    <w:p>
+      <w:pPr>
+        <w:jc w:val="right"/>
+      </w:pPr>
+      <w:r>
+        <w:rPr>
+          <w:rFonts w:cs="Arial"/>
+          <w:rtl/>
+        </w:rPr>
+        <w:t xml:space="preserve">- </w:t>
+      </w:r>
+      <w:r>
+        <w:t>Authenticated users can</w:t>
+      </w:r>
+      <w:r>
+        <w:rPr>
+          <w:rFonts w:cs="Arial"/>
+          <w:rtl/>
+        </w:rPr>
+        <w:t>:</w:t>
+      </w:r>
+    </w:p>
+    <w:p>
+      <w:pPr>
+        <w:jc w:val="right"/>
+      </w:pPr>
+      <w:r>
+        <w:rPr>
+          <w:rFonts w:cs="Arial"/>
+          <w:rtl/>
+        </w:rPr>
+        <w:t xml:space="preserve">  - </w:t>
+      </w:r>
+      <w:r>
+        <w:t>Add a new comment to any post</w:t>
+      </w:r>
+      <w:r>
+        <w:rPr>
+          <w:rFonts w:cs="Arial"/>
+          <w:rtl/>
+        </w:rPr>
+        <w:t>.</w:t>
+      </w:r>
+    </w:p>
+    <w:p>
+      <w:pPr>
+        <w:jc w:val="right"/>
+      </w:pPr>
+      <w:r>
+        <w:rPr>
+          <w:rFonts w:cs="Arial"/>
+          <w:rtl/>
+        </w:rPr>
+        <w:t xml:space="preserve">  - </w:t>
+      </w:r>
+      <w:r>
+        <w:t>Edit their own comments</w:t>
+      </w:r>
+      <w:r>
+        <w:rPr>
+          <w:rFonts w:cs="Arial"/>
+          <w:rtl/>
+        </w:rPr>
+        <w:t>.</w:t>
+      </w:r>
+    </w:p>
+    <w:p>
+      <w:pPr>
+        <w:jc w:val="right"/>
+      </w:pPr>
+      <w:r>
+        <w:rPr>
+          <w:rFonts w:cs="Arial"/>
+          <w:rtl/>
+        </w:rPr>
+        <w:lastRenderedPageBreak/>
+        <w:t xml:space="preserve">  - </w:t>
+      </w:r>
+      <w:r>
+        <w:t>Delete their own comments</w:t>
+      </w:r>
+      <w:r>
+        <w:rPr>
+          <w:rFonts w:cs="Arial"/>
+          <w:rtl/>
+        </w:rPr>
+        <w:t>.</w:t>
+      </w:r>
+    </w:p>
+    <w:p>
+      <w:pPr>
+        <w:jc w:val="right"/>
+        <w:rPr>
+          <w:rtl/>
+        </w:rPr>
+      </w:pPr>
+    </w:p>
+    <w:p>
+      <w:pPr>
+        <w:jc w:val="right"/>
+      </w:pPr>
+      <w:r>
+        <w:rPr>
+          <w:rFonts w:cs="Arial"/>
+          <w:rtl/>
+        </w:rPr>
+        <w:t xml:space="preserve">### </w:t>
+      </w:r>
+      <w:r>
+        <w:t>Permissions</w:t>
+      </w:r>
+      <w:r>
+        <w:rPr>
+          <w:rFonts w:cs="Arial"/>
+          <w:rtl/>
+        </w:rPr>
+        <w:t>:</w:t>
+      </w:r>
+    </w:p>
+    <w:p>
+      <w:pPr>
+        <w:jc w:val="right"/>
+      </w:pPr>
+      <w:r>
+        <w:rPr>
+          <w:rFonts w:cs="Arial"/>
+          <w:rtl/>
+        </w:rPr>
+        <w:t xml:space="preserve">- </w:t>
+      </w:r>
+      <w:r>
+        <w:t>Only the author of a comment can edit or delete it</w:t>
+      </w:r>
+      <w:r>
+        <w:rPr>
+          <w:rFonts w:cs="Arial"/>
+          <w:rtl/>
+        </w:rPr>
+        <w:t>.</w:t>
+      </w:r>
+    </w:p>
+    <w:p>
+      <w:pPr>
+        <w:jc w:val="right"/>
+      </w:pPr>
+      <w:r>
+        <w:rPr>
+          <w:rFonts w:cs="Arial"/>
+          <w:rtl/>
+        </w:rPr>
+        <w:t xml:space="preserve">- </w:t>
+      </w:r>
+      <w:r>
+        <w:t>Anyone can view comments on a post</w:t>
+      </w:r>
+      <w:r>
+        <w:rPr>
+          <w:rFonts w:cs="Arial"/>
+          <w:rtl/>
+        </w:rPr>
+        <w:t>.</w:t>
+      </w:r>
+    </w:p>
+    <w:p>
+      <w:pPr>
+        <w:jc w:val="right"/>
+        <w:rPr>
+          <w:rtl/>
+        </w:rPr>
+      </w:pPr>
+    </w:p>
+    <w:p>
+      <w:pPr>
+        <w:jc w:val="right"/>
+      </w:pPr>
+      <w:r>
+        <w:rPr>
+          <w:rFonts w:cs="Arial"/>
+          <w:rtl/>
+        </w:rPr>
+        <w:t xml:space="preserve">### </w:t>
+      </w:r>
+      <w:r>
+        <w:t>URL Patterns</w:t>
+      </w:r>
+      <w:r>
+        <w:rPr>
+          <w:rFonts w:cs="Arial"/>
+          <w:rtl/>
+        </w:rPr>
+        <w:t>:</w:t>
+      </w:r>
+    </w:p>
+    <w:p>
+      <w:pPr>
+        <w:jc w:val="right"/>
+      </w:pPr>
+      <w:r>
+        <w:rPr>
+          <w:rFonts w:cs="Arial"/>
+          <w:rtl/>
+        </w:rPr>
+        <w:t>- `/</w:t>
+      </w:r>
+      <w:r>
+        <w:t>post/&lt;</w:t>
+      </w:r>
+      <w:proofErr w:type="spellStart"/>
+      <w:r>
+        <w:t>int:pk</w:t>
+      </w:r>
+      <w:proofErr w:type="spellEnd"/>
+      <w:r>
+        <w:t>&gt;/`: View and add comments to a post</w:t>
+      </w:r>
+      <w:r>
+        <w:rPr>
+          <w:rFonts w:cs="Arial"/>
+          <w:rtl/>
+        </w:rPr>
+        <w:t>.</w:t>
+      </w:r>
+    </w:p>
+    <w:p>
+      <w:pPr>
+        <w:jc w:val="right"/>
+      </w:pPr>
+      <w:r>
+        <w:rPr>
+          <w:rFonts w:cs="Arial"/>
+          <w:rtl/>
+        </w:rPr>
+        <w:t>- `/</w:t>
+      </w:r>
+      <w:r>
+        <w:t>comment/&lt;</w:t>
+      </w:r>
+      <w:proofErr w:type="spellStart"/>
+      <w:r>
+        <w:t>int:pk</w:t>
+      </w:r>
+      <w:proofErr w:type="spellEnd"/>
+      <w:r>
+        <w:t>&gt;/edit/`: Edit a comment</w:t>
+      </w:r>
+      <w:r>
+        <w:rPr>
+          <w:rFonts w:cs="Arial"/>
+          <w:rtl/>
+        </w:rPr>
+        <w:t>.</w:t>
+      </w:r>
+    </w:p>
+    <w:p>
+      <w:pPr>
+        <w:jc w:val="right"/>
+      </w:pPr>
+      <w:r>
+        <w:rPr>
+          <w:rFonts w:cs="Arial"/>
+          <w:rtl/>
+        </w:rPr>
+        <w:t>- `/</w:t>
+      </w:r>
+      <w:r>
+        <w:t>comment/&lt;</w:t>
+      </w:r>
+      <w:proofErr w:type="spellStart"/>
+      <w:r>
+        <w:t>int:pk</w:t>
+      </w:r>
+      <w:proofErr w:type="spellEnd"/>
+      <w:r>
+        <w:t>&gt;/delete/`: Delete a comment</w:t>
+      </w:r>
+      <w:r>
+        <w:rPr>
+          <w:rFonts w:cs="Arial"/>
+          <w:rtl/>
+        </w:rPr>
+        <w:t>.</w:t>
+      </w:r>
+    </w:p>
     <w:sectPr>
       <w:pgSz w:w="11906" w:h="16838"/>
       <w:pgMar w:top="1440" w:right="1440" w:bottom="1440" w:left="1440" w:header="708" w:footer="708" w:gutter="0"/>

</xml_diff>

<commit_message>
adding tags and search function
</commit_message>
<xml_diff>
--- a/django_blog/Documentation.docx
+++ b/django_blog/Documentation.docx
@@ -4659,10 +4659,14 @@
         </w:pict>
       </w:r>
     </w:p>
-    <w:p/>
-    <w:p>
-      <w:pPr>
-        <w:jc w:val="right"/>
+    <w:p>
+      <w:pPr>
+        <w:bidi w:val="0"/>
+      </w:pPr>
+    </w:p>
+    <w:p>
+      <w:pPr>
+        <w:bidi w:val="0"/>
       </w:pPr>
       <w:r>
         <w:rPr>
@@ -4677,7 +4681,7 @@
     </w:p>
     <w:p>
       <w:pPr>
-        <w:jc w:val="right"/>
+        <w:bidi w:val="0"/>
         <w:rPr>
           <w:rtl/>
         </w:rPr>
@@ -4685,7 +4689,7 @@
     </w:p>
     <w:p>
       <w:pPr>
-        <w:jc w:val="right"/>
+        <w:bidi w:val="0"/>
       </w:pPr>
       <w:r>
         <w:rPr>
@@ -4707,7 +4711,7 @@
     </w:p>
     <w:p>
       <w:pPr>
-        <w:jc w:val="right"/>
+        <w:bidi w:val="0"/>
       </w:pPr>
       <w:r>
         <w:rPr>
@@ -4729,7 +4733,7 @@
     </w:p>
     <w:p>
       <w:pPr>
-        <w:jc w:val="right"/>
+        <w:bidi w:val="0"/>
       </w:pPr>
       <w:r>
         <w:rPr>
@@ -4751,7 +4755,7 @@
     </w:p>
     <w:p>
       <w:pPr>
-        <w:jc w:val="right"/>
+        <w:bidi w:val="0"/>
       </w:pPr>
       <w:r>
         <w:rPr>
@@ -4773,7 +4777,7 @@
     </w:p>
     <w:p>
       <w:pPr>
-        <w:jc w:val="right"/>
+        <w:bidi w:val="0"/>
       </w:pPr>
       <w:r>
         <w:rPr>
@@ -4795,7 +4799,7 @@
     </w:p>
     <w:p>
       <w:pPr>
-        <w:jc w:val="right"/>
+        <w:bidi w:val="0"/>
       </w:pPr>
       <w:r>
         <w:rPr>
@@ -4818,7 +4822,7 @@
     </w:p>
     <w:p>
       <w:pPr>
-        <w:jc w:val="right"/>
+        <w:bidi w:val="0"/>
         <w:rPr>
           <w:rtl/>
         </w:rPr>
@@ -4826,7 +4830,7 @@
     </w:p>
     <w:p>
       <w:pPr>
-        <w:jc w:val="right"/>
+        <w:bidi w:val="0"/>
       </w:pPr>
       <w:r>
         <w:rPr>
@@ -4848,7 +4852,7 @@
     </w:p>
     <w:p>
       <w:pPr>
-        <w:jc w:val="right"/>
+        <w:bidi w:val="0"/>
       </w:pPr>
       <w:r>
         <w:rPr>
@@ -4870,7 +4874,7 @@
     </w:p>
     <w:p>
       <w:pPr>
-        <w:jc w:val="right"/>
+        <w:bidi w:val="0"/>
       </w:pPr>
       <w:r>
         <w:rPr>
@@ -4892,7 +4896,7 @@
     </w:p>
     <w:p>
       <w:pPr>
-        <w:jc w:val="right"/>
+        <w:bidi w:val="0"/>
         <w:rPr>
           <w:rtl/>
         </w:rPr>
@@ -4900,7 +4904,7 @@
     </w:p>
     <w:p>
       <w:pPr>
-        <w:jc w:val="right"/>
+        <w:bidi w:val="0"/>
       </w:pPr>
       <w:r>
         <w:rPr>
@@ -4922,7 +4926,7 @@
     </w:p>
     <w:p>
       <w:pPr>
-        <w:jc w:val="right"/>
+        <w:bidi w:val="0"/>
       </w:pPr>
       <w:r>
         <w:rPr>
@@ -4952,7 +4956,7 @@
     </w:p>
     <w:p>
       <w:pPr>
-        <w:jc w:val="right"/>
+        <w:bidi w:val="0"/>
       </w:pPr>
       <w:r>
         <w:rPr>
@@ -4982,7 +4986,10 @@
     </w:p>
     <w:p>
       <w:pPr>
-        <w:jc w:val="right"/>
+        <w:bidi w:val="0"/>
+        <w:rPr>
+          <w:rFonts w:cs="Arial"/>
+        </w:rPr>
       </w:pPr>
       <w:r>
         <w:rPr>
@@ -5009,6 +5016,99 @@
         </w:rPr>
         <w:t>.</w:t>
       </w:r>
+    </w:p>
+    <w:p>
+      <w:pPr>
+        <w:bidi w:val="0"/>
+        <w:rPr>
+          <w:rFonts w:cs="Arial"/>
+        </w:rPr>
+      </w:pPr>
+    </w:p>
+    <w:p>
+      <w:pPr>
+        <w:bidi w:val="0"/>
+        <w:rPr>
+          <w:b/>
+          <w:bCs/>
+        </w:rPr>
+      </w:pPr>
+      <w:r>
+        <w:rPr>
+          <w:b/>
+          <w:bCs/>
+        </w:rPr>
+        <w:t>Tagging</w:t>
+      </w:r>
+    </w:p>
+    <w:p>
+      <w:pPr>
+        <w:numPr>
+          <w:ilvl w:val="0"/>
+          <w:numId w:val="35"/>
+        </w:numPr>
+        <w:bidi w:val="0"/>
+      </w:pPr>
+      <w:r>
+        <w:t>Add tags to posts during creation or editing.</w:t>
+      </w:r>
+    </w:p>
+    <w:p>
+      <w:pPr>
+        <w:numPr>
+          <w:ilvl w:val="0"/>
+          <w:numId w:val="35"/>
+        </w:numPr>
+        <w:bidi w:val="0"/>
+      </w:pPr>
+      <w:r>
+        <w:t>Tags are displayed on the post detail page and link to other posts with the same tag.</w:t>
+      </w:r>
+    </w:p>
+    <w:p>
+      <w:pPr>
+        <w:bidi w:val="0"/>
+        <w:rPr>
+          <w:b/>
+          <w:bCs/>
+        </w:rPr>
+      </w:pPr>
+      <w:r>
+        <w:rPr>
+          <w:b/>
+          <w:bCs/>
+        </w:rPr>
+        <w:t>Search</w:t>
+      </w:r>
+    </w:p>
+    <w:p>
+      <w:pPr>
+        <w:numPr>
+          <w:ilvl w:val="0"/>
+          <w:numId w:val="36"/>
+        </w:numPr>
+        <w:bidi w:val="0"/>
+      </w:pPr>
+      <w:r>
+        <w:t>Use the search bar to find posts by title, content, or tags.</w:t>
+      </w:r>
+    </w:p>
+    <w:p>
+      <w:pPr>
+        <w:numPr>
+          <w:ilvl w:val="0"/>
+          <w:numId w:val="36"/>
+        </w:numPr>
+        <w:bidi w:val="0"/>
+      </w:pPr>
+      <w:r>
+        <w:t>Search results are displayed on the results page.</w:t>
+      </w:r>
+    </w:p>
+    <w:p>
+      <w:pPr>
+        <w:bidi w:val="0"/>
+      </w:pPr>
     </w:p>
     <w:sectPr>
       <w:pgSz w:w="11906" w:h="16838"/>
@@ -5138,6 +5238,155 @@
     </w:lvl>
   </w:abstractNum>
   <w:abstractNum w:abstractNumId="1" w15:restartNumberingAfterBreak="0">
+    <w:nsid w:val="01FF3B78"/>
+    <w:multiLevelType w:val="multilevel"/>
+    <w:tmpl w:val="75A6BECC"/>
+    <w:lvl w:ilvl="0">
+      <w:start w:val="1"/>
+      <w:numFmt w:val="bullet"/>
+      <w:lvlText w:val=""/>
+      <w:lvlJc w:val="left"/>
+      <w:pPr>
+        <w:tabs>
+          <w:tab w:val="num" w:pos="720"/>
+        </w:tabs>
+        <w:ind w:left="720" w:hanging="360"/>
+      </w:pPr>
+      <w:rPr>
+        <w:rFonts w:ascii="Symbol" w:hAnsi="Symbol" w:hint="default"/>
+        <w:sz w:val="20"/>
+      </w:rPr>
+    </w:lvl>
+    <w:lvl w:ilvl="1" w:tentative="1">
+      <w:start w:val="1"/>
+      <w:numFmt w:val="bullet"/>
+      <w:lvlText w:val="o"/>
+      <w:lvlJc w:val="left"/>
+      <w:pPr>
+        <w:tabs>
+          <w:tab w:val="num" w:pos="1440"/>
+        </w:tabs>
+        <w:ind w:left="1440" w:hanging="360"/>
+      </w:pPr>
+      <w:rPr>
+        <w:rFonts w:ascii="Courier New" w:hAnsi="Courier New" w:hint="default"/>
+        <w:sz w:val="20"/>
+      </w:rPr>
+    </w:lvl>
+    <w:lvl w:ilvl="2" w:tentative="1">
+      <w:start w:val="1"/>
+      <w:numFmt w:val="bullet"/>
+      <w:lvlText w:val=""/>
+      <w:lvlJc w:val="left"/>
+      <w:pPr>
+        <w:tabs>
+          <w:tab w:val="num" w:pos="2160"/>
+        </w:tabs>
+        <w:ind w:left="2160" w:hanging="360"/>
+      </w:pPr>
+      <w:rPr>
+        <w:rFonts w:ascii="Wingdings" w:hAnsi="Wingdings" w:hint="default"/>
+        <w:sz w:val="20"/>
+      </w:rPr>
+    </w:lvl>
+    <w:lvl w:ilvl="3" w:tentative="1">
+      <w:start w:val="1"/>
+      <w:numFmt w:val="bullet"/>
+      <w:lvlText w:val=""/>
+      <w:lvlJc w:val="left"/>
+      <w:pPr>
+        <w:tabs>
+          <w:tab w:val="num" w:pos="2880"/>
+        </w:tabs>
+        <w:ind w:left="2880" w:hanging="360"/>
+      </w:pPr>
+      <w:rPr>
+        <w:rFonts w:ascii="Wingdings" w:hAnsi="Wingdings" w:hint="default"/>
+        <w:sz w:val="20"/>
+      </w:rPr>
+    </w:lvl>
+    <w:lvl w:ilvl="4" w:tentative="1">
+      <w:start w:val="1"/>
+      <w:numFmt w:val="bullet"/>
+      <w:lvlText w:val=""/>
+      <w:lvlJc w:val="left"/>
+      <w:pPr>
+        <w:tabs>
+          <w:tab w:val="num" w:pos="3600"/>
+        </w:tabs>
+        <w:ind w:left="3600" w:hanging="360"/>
+      </w:pPr>
+      <w:rPr>
+        <w:rFonts w:ascii="Wingdings" w:hAnsi="Wingdings" w:hint="default"/>
+        <w:sz w:val="20"/>
+      </w:rPr>
+    </w:lvl>
+    <w:lvl w:ilvl="5" w:tentative="1">
+      <w:start w:val="1"/>
+      <w:numFmt w:val="bullet"/>
+      <w:lvlText w:val=""/>
+      <w:lvlJc w:val="left"/>
+      <w:pPr>
+        <w:tabs>
+          <w:tab w:val="num" w:pos="4320"/>
+        </w:tabs>
+        <w:ind w:left="4320" w:hanging="360"/>
+      </w:pPr>
+      <w:rPr>
+        <w:rFonts w:ascii="Wingdings" w:hAnsi="Wingdings" w:hint="default"/>
+        <w:sz w:val="20"/>
+      </w:rPr>
+    </w:lvl>
+    <w:lvl w:ilvl="6" w:tentative="1">
+      <w:start w:val="1"/>
+      <w:numFmt w:val="bullet"/>
+      <w:lvlText w:val=""/>
+      <w:lvlJc w:val="left"/>
+      <w:pPr>
+        <w:tabs>
+          <w:tab w:val="num" w:pos="5040"/>
+        </w:tabs>
+        <w:ind w:left="5040" w:hanging="360"/>
+      </w:pPr>
+      <w:rPr>
+        <w:rFonts w:ascii="Wingdings" w:hAnsi="Wingdings" w:hint="default"/>
+        <w:sz w:val="20"/>
+      </w:rPr>
+    </w:lvl>
+    <w:lvl w:ilvl="7" w:tentative="1">
+      <w:start w:val="1"/>
+      <w:numFmt w:val="bullet"/>
+      <w:lvlText w:val=""/>
+      <w:lvlJc w:val="left"/>
+      <w:pPr>
+        <w:tabs>
+          <w:tab w:val="num" w:pos="5760"/>
+        </w:tabs>
+        <w:ind w:left="5760" w:hanging="360"/>
+      </w:pPr>
+      <w:rPr>
+        <w:rFonts w:ascii="Wingdings" w:hAnsi="Wingdings" w:hint="default"/>
+        <w:sz w:val="20"/>
+      </w:rPr>
+    </w:lvl>
+    <w:lvl w:ilvl="8" w:tentative="1">
+      <w:start w:val="1"/>
+      <w:numFmt w:val="bullet"/>
+      <w:lvlText w:val=""/>
+      <w:lvlJc w:val="left"/>
+      <w:pPr>
+        <w:tabs>
+          <w:tab w:val="num" w:pos="6480"/>
+        </w:tabs>
+        <w:ind w:left="6480" w:hanging="360"/>
+      </w:pPr>
+      <w:rPr>
+        <w:rFonts w:ascii="Wingdings" w:hAnsi="Wingdings" w:hint="default"/>
+        <w:sz w:val="20"/>
+      </w:rPr>
+    </w:lvl>
+  </w:abstractNum>
+  <w:abstractNum w:abstractNumId="2" w15:restartNumberingAfterBreak="0">
     <w:nsid w:val="031449D4"/>
     <w:multiLevelType w:val="multilevel"/>
     <w:tmpl w:val="FA08BAB6"/>
@@ -5286,7 +5535,7 @@
       </w:rPr>
     </w:lvl>
   </w:abstractNum>
-  <w:abstractNum w:abstractNumId="2" w15:restartNumberingAfterBreak="0">
+  <w:abstractNum w:abstractNumId="3" w15:restartNumberingAfterBreak="0">
     <w:nsid w:val="08A66D8B"/>
     <w:multiLevelType w:val="multilevel"/>
     <w:tmpl w:val="77C8AF56"/>
@@ -5435,7 +5684,7 @@
       </w:rPr>
     </w:lvl>
   </w:abstractNum>
-  <w:abstractNum w:abstractNumId="3" w15:restartNumberingAfterBreak="0">
+  <w:abstractNum w:abstractNumId="4" w15:restartNumberingAfterBreak="0">
     <w:nsid w:val="090D704B"/>
     <w:multiLevelType w:val="multilevel"/>
     <w:tmpl w:val="7FB47A22"/>
@@ -5548,7 +5797,7 @@
       </w:pPr>
     </w:lvl>
   </w:abstractNum>
-  <w:abstractNum w:abstractNumId="4" w15:restartNumberingAfterBreak="0">
+  <w:abstractNum w:abstractNumId="5" w15:restartNumberingAfterBreak="0">
     <w:nsid w:val="0A563CCD"/>
     <w:multiLevelType w:val="multilevel"/>
     <w:tmpl w:val="6F547312"/>
@@ -5697,7 +5946,7 @@
       </w:rPr>
     </w:lvl>
   </w:abstractNum>
-  <w:abstractNum w:abstractNumId="5" w15:restartNumberingAfterBreak="0">
+  <w:abstractNum w:abstractNumId="6" w15:restartNumberingAfterBreak="0">
     <w:nsid w:val="0CF36B6C"/>
     <w:multiLevelType w:val="multilevel"/>
     <w:tmpl w:val="9E7445E2"/>
@@ -5846,7 +6095,7 @@
       </w:rPr>
     </w:lvl>
   </w:abstractNum>
-  <w:abstractNum w:abstractNumId="6" w15:restartNumberingAfterBreak="0">
+  <w:abstractNum w:abstractNumId="7" w15:restartNumberingAfterBreak="0">
     <w:nsid w:val="17B243D4"/>
     <w:multiLevelType w:val="multilevel"/>
     <w:tmpl w:val="BABC5E0E"/>
@@ -5963,7 +6212,7 @@
       </w:pPr>
     </w:lvl>
   </w:abstractNum>
-  <w:abstractNum w:abstractNumId="7" w15:restartNumberingAfterBreak="0">
+  <w:abstractNum w:abstractNumId="8" w15:restartNumberingAfterBreak="0">
     <w:nsid w:val="192A0FA5"/>
     <w:multiLevelType w:val="multilevel"/>
     <w:tmpl w:val="A0A46300"/>
@@ -6112,7 +6361,7 @@
       </w:rPr>
     </w:lvl>
   </w:abstractNum>
-  <w:abstractNum w:abstractNumId="8" w15:restartNumberingAfterBreak="0">
+  <w:abstractNum w:abstractNumId="9" w15:restartNumberingAfterBreak="0">
     <w:nsid w:val="1E85799F"/>
     <w:multiLevelType w:val="multilevel"/>
     <w:tmpl w:val="273CA00E"/>
@@ -6261,7 +6510,7 @@
       </w:rPr>
     </w:lvl>
   </w:abstractNum>
-  <w:abstractNum w:abstractNumId="9" w15:restartNumberingAfterBreak="0">
+  <w:abstractNum w:abstractNumId="10" w15:restartNumberingAfterBreak="0">
     <w:nsid w:val="22FD71F8"/>
     <w:multiLevelType w:val="multilevel"/>
     <w:tmpl w:val="FB382696"/>
@@ -6410,7 +6659,7 @@
       </w:rPr>
     </w:lvl>
   </w:abstractNum>
-  <w:abstractNum w:abstractNumId="10" w15:restartNumberingAfterBreak="0">
+  <w:abstractNum w:abstractNumId="11" w15:restartNumberingAfterBreak="0">
     <w:nsid w:val="23C572E6"/>
     <w:multiLevelType w:val="multilevel"/>
     <w:tmpl w:val="79E0255C"/>
@@ -6559,7 +6808,7 @@
       </w:rPr>
     </w:lvl>
   </w:abstractNum>
-  <w:abstractNum w:abstractNumId="11" w15:restartNumberingAfterBreak="0">
+  <w:abstractNum w:abstractNumId="12" w15:restartNumberingAfterBreak="0">
     <w:nsid w:val="26327911"/>
     <w:multiLevelType w:val="multilevel"/>
     <w:tmpl w:val="990868C4"/>
@@ -6708,7 +6957,7 @@
       </w:rPr>
     </w:lvl>
   </w:abstractNum>
-  <w:abstractNum w:abstractNumId="12" w15:restartNumberingAfterBreak="0">
+  <w:abstractNum w:abstractNumId="13" w15:restartNumberingAfterBreak="0">
     <w:nsid w:val="2B7D1394"/>
     <w:multiLevelType w:val="multilevel"/>
     <w:tmpl w:val="9E2A5350"/>
@@ -6821,7 +7070,7 @@
       </w:pPr>
     </w:lvl>
   </w:abstractNum>
-  <w:abstractNum w:abstractNumId="13" w15:restartNumberingAfterBreak="0">
+  <w:abstractNum w:abstractNumId="14" w15:restartNumberingAfterBreak="0">
     <w:nsid w:val="37FE54E2"/>
     <w:multiLevelType w:val="multilevel"/>
     <w:tmpl w:val="3D1CDBD2"/>
@@ -6970,7 +7219,7 @@
       </w:rPr>
     </w:lvl>
   </w:abstractNum>
-  <w:abstractNum w:abstractNumId="14" w15:restartNumberingAfterBreak="0">
+  <w:abstractNum w:abstractNumId="15" w15:restartNumberingAfterBreak="0">
     <w:nsid w:val="380E2841"/>
     <w:multiLevelType w:val="multilevel"/>
     <w:tmpl w:val="07326B84"/>
@@ -7119,7 +7368,7 @@
       </w:rPr>
     </w:lvl>
   </w:abstractNum>
-  <w:abstractNum w:abstractNumId="15" w15:restartNumberingAfterBreak="0">
+  <w:abstractNum w:abstractNumId="16" w15:restartNumberingAfterBreak="0">
     <w:nsid w:val="3AD06AD6"/>
     <w:multiLevelType w:val="multilevel"/>
     <w:tmpl w:val="D6389C06"/>
@@ -7236,7 +7485,7 @@
       </w:pPr>
     </w:lvl>
   </w:abstractNum>
-  <w:abstractNum w:abstractNumId="16" w15:restartNumberingAfterBreak="0">
+  <w:abstractNum w:abstractNumId="17" w15:restartNumberingAfterBreak="0">
     <w:nsid w:val="3BA5671B"/>
     <w:multiLevelType w:val="multilevel"/>
     <w:tmpl w:val="A09E69A0"/>
@@ -7385,7 +7634,7 @@
       </w:rPr>
     </w:lvl>
   </w:abstractNum>
-  <w:abstractNum w:abstractNumId="17" w15:restartNumberingAfterBreak="0">
+  <w:abstractNum w:abstractNumId="18" w15:restartNumberingAfterBreak="0">
     <w:nsid w:val="3D16301A"/>
     <w:multiLevelType w:val="multilevel"/>
     <w:tmpl w:val="049E8CA6"/>
@@ -7498,7 +7747,7 @@
       </w:pPr>
     </w:lvl>
   </w:abstractNum>
-  <w:abstractNum w:abstractNumId="18" w15:restartNumberingAfterBreak="0">
+  <w:abstractNum w:abstractNumId="19" w15:restartNumberingAfterBreak="0">
     <w:nsid w:val="3D6F12C9"/>
     <w:multiLevelType w:val="multilevel"/>
     <w:tmpl w:val="95D6CF8E"/>
@@ -7611,7 +7860,7 @@
       </w:pPr>
     </w:lvl>
   </w:abstractNum>
-  <w:abstractNum w:abstractNumId="19" w15:restartNumberingAfterBreak="0">
+  <w:abstractNum w:abstractNumId="20" w15:restartNumberingAfterBreak="0">
     <w:nsid w:val="489E146C"/>
     <w:multiLevelType w:val="multilevel"/>
     <w:tmpl w:val="326A9396"/>
@@ -7760,7 +8009,7 @@
       </w:rPr>
     </w:lvl>
   </w:abstractNum>
-  <w:abstractNum w:abstractNumId="20" w15:restartNumberingAfterBreak="0">
+  <w:abstractNum w:abstractNumId="21" w15:restartNumberingAfterBreak="0">
     <w:nsid w:val="4C312FFE"/>
     <w:multiLevelType w:val="multilevel"/>
     <w:tmpl w:val="C3C4D922"/>
@@ -7877,7 +8126,156 @@
       </w:pPr>
     </w:lvl>
   </w:abstractNum>
-  <w:abstractNum w:abstractNumId="21" w15:restartNumberingAfterBreak="0">
+  <w:abstractNum w:abstractNumId="22" w15:restartNumberingAfterBreak="0">
+    <w:nsid w:val="4D062943"/>
+    <w:multiLevelType w:val="multilevel"/>
+    <w:tmpl w:val="3418D368"/>
+    <w:lvl w:ilvl="0">
+      <w:start w:val="1"/>
+      <w:numFmt w:val="bullet"/>
+      <w:lvlText w:val=""/>
+      <w:lvlJc w:val="left"/>
+      <w:pPr>
+        <w:tabs>
+          <w:tab w:val="num" w:pos="720"/>
+        </w:tabs>
+        <w:ind w:left="720" w:hanging="360"/>
+      </w:pPr>
+      <w:rPr>
+        <w:rFonts w:ascii="Symbol" w:hAnsi="Symbol" w:hint="default"/>
+        <w:sz w:val="20"/>
+      </w:rPr>
+    </w:lvl>
+    <w:lvl w:ilvl="1" w:tentative="1">
+      <w:start w:val="1"/>
+      <w:numFmt w:val="bullet"/>
+      <w:lvlText w:val="o"/>
+      <w:lvlJc w:val="left"/>
+      <w:pPr>
+        <w:tabs>
+          <w:tab w:val="num" w:pos="1440"/>
+        </w:tabs>
+        <w:ind w:left="1440" w:hanging="360"/>
+      </w:pPr>
+      <w:rPr>
+        <w:rFonts w:ascii="Courier New" w:hAnsi="Courier New" w:hint="default"/>
+        <w:sz w:val="20"/>
+      </w:rPr>
+    </w:lvl>
+    <w:lvl w:ilvl="2" w:tentative="1">
+      <w:start w:val="1"/>
+      <w:numFmt w:val="bullet"/>
+      <w:lvlText w:val=""/>
+      <w:lvlJc w:val="left"/>
+      <w:pPr>
+        <w:tabs>
+          <w:tab w:val="num" w:pos="2160"/>
+        </w:tabs>
+        <w:ind w:left="2160" w:hanging="360"/>
+      </w:pPr>
+      <w:rPr>
+        <w:rFonts w:ascii="Wingdings" w:hAnsi="Wingdings" w:hint="default"/>
+        <w:sz w:val="20"/>
+      </w:rPr>
+    </w:lvl>
+    <w:lvl w:ilvl="3" w:tentative="1">
+      <w:start w:val="1"/>
+      <w:numFmt w:val="bullet"/>
+      <w:lvlText w:val=""/>
+      <w:lvlJc w:val="left"/>
+      <w:pPr>
+        <w:tabs>
+          <w:tab w:val="num" w:pos="2880"/>
+        </w:tabs>
+        <w:ind w:left="2880" w:hanging="360"/>
+      </w:pPr>
+      <w:rPr>
+        <w:rFonts w:ascii="Wingdings" w:hAnsi="Wingdings" w:hint="default"/>
+        <w:sz w:val="20"/>
+      </w:rPr>
+    </w:lvl>
+    <w:lvl w:ilvl="4" w:tentative="1">
+      <w:start w:val="1"/>
+      <w:numFmt w:val="bullet"/>
+      <w:lvlText w:val=""/>
+      <w:lvlJc w:val="left"/>
+      <w:pPr>
+        <w:tabs>
+          <w:tab w:val="num" w:pos="3600"/>
+        </w:tabs>
+        <w:ind w:left="3600" w:hanging="360"/>
+      </w:pPr>
+      <w:rPr>
+        <w:rFonts w:ascii="Wingdings" w:hAnsi="Wingdings" w:hint="default"/>
+        <w:sz w:val="20"/>
+      </w:rPr>
+    </w:lvl>
+    <w:lvl w:ilvl="5" w:tentative="1">
+      <w:start w:val="1"/>
+      <w:numFmt w:val="bullet"/>
+      <w:lvlText w:val=""/>
+      <w:lvlJc w:val="left"/>
+      <w:pPr>
+        <w:tabs>
+          <w:tab w:val="num" w:pos="4320"/>
+        </w:tabs>
+        <w:ind w:left="4320" w:hanging="360"/>
+      </w:pPr>
+      <w:rPr>
+        <w:rFonts w:ascii="Wingdings" w:hAnsi="Wingdings" w:hint="default"/>
+        <w:sz w:val="20"/>
+      </w:rPr>
+    </w:lvl>
+    <w:lvl w:ilvl="6" w:tentative="1">
+      <w:start w:val="1"/>
+      <w:numFmt w:val="bullet"/>
+      <w:lvlText w:val=""/>
+      <w:lvlJc w:val="left"/>
+      <w:pPr>
+        <w:tabs>
+          <w:tab w:val="num" w:pos="5040"/>
+        </w:tabs>
+        <w:ind w:left="5040" w:hanging="360"/>
+      </w:pPr>
+      <w:rPr>
+        <w:rFonts w:ascii="Wingdings" w:hAnsi="Wingdings" w:hint="default"/>
+        <w:sz w:val="20"/>
+      </w:rPr>
+    </w:lvl>
+    <w:lvl w:ilvl="7" w:tentative="1">
+      <w:start w:val="1"/>
+      <w:numFmt w:val="bullet"/>
+      <w:lvlText w:val=""/>
+      <w:lvlJc w:val="left"/>
+      <w:pPr>
+        <w:tabs>
+          <w:tab w:val="num" w:pos="5760"/>
+        </w:tabs>
+        <w:ind w:left="5760" w:hanging="360"/>
+      </w:pPr>
+      <w:rPr>
+        <w:rFonts w:ascii="Wingdings" w:hAnsi="Wingdings" w:hint="default"/>
+        <w:sz w:val="20"/>
+      </w:rPr>
+    </w:lvl>
+    <w:lvl w:ilvl="8" w:tentative="1">
+      <w:start w:val="1"/>
+      <w:numFmt w:val="bullet"/>
+      <w:lvlText w:val=""/>
+      <w:lvlJc w:val="left"/>
+      <w:pPr>
+        <w:tabs>
+          <w:tab w:val="num" w:pos="6480"/>
+        </w:tabs>
+        <w:ind w:left="6480" w:hanging="360"/>
+      </w:pPr>
+      <w:rPr>
+        <w:rFonts w:ascii="Wingdings" w:hAnsi="Wingdings" w:hint="default"/>
+        <w:sz w:val="20"/>
+      </w:rPr>
+    </w:lvl>
+  </w:abstractNum>
+  <w:abstractNum w:abstractNumId="23" w15:restartNumberingAfterBreak="0">
     <w:nsid w:val="54A74E98"/>
     <w:multiLevelType w:val="multilevel"/>
     <w:tmpl w:val="DB9EDD0E"/>
@@ -8026,7 +8424,7 @@
       </w:rPr>
     </w:lvl>
   </w:abstractNum>
-  <w:abstractNum w:abstractNumId="22" w15:restartNumberingAfterBreak="0">
+  <w:abstractNum w:abstractNumId="24" w15:restartNumberingAfterBreak="0">
     <w:nsid w:val="57D833D6"/>
     <w:multiLevelType w:val="multilevel"/>
     <w:tmpl w:val="BF2CA152"/>
@@ -8143,7 +8541,7 @@
       </w:pPr>
     </w:lvl>
   </w:abstractNum>
-  <w:abstractNum w:abstractNumId="23" w15:restartNumberingAfterBreak="0">
+  <w:abstractNum w:abstractNumId="25" w15:restartNumberingAfterBreak="0">
     <w:nsid w:val="5AF0772B"/>
     <w:multiLevelType w:val="multilevel"/>
     <w:tmpl w:val="F718E046"/>
@@ -8292,7 +8690,7 @@
       </w:rPr>
     </w:lvl>
   </w:abstractNum>
-  <w:abstractNum w:abstractNumId="24" w15:restartNumberingAfterBreak="0">
+  <w:abstractNum w:abstractNumId="26" w15:restartNumberingAfterBreak="0">
     <w:nsid w:val="64BD67A2"/>
     <w:multiLevelType w:val="multilevel"/>
     <w:tmpl w:val="FB1057DE"/>
@@ -8441,7 +8839,7 @@
       </w:rPr>
     </w:lvl>
   </w:abstractNum>
-  <w:abstractNum w:abstractNumId="25" w15:restartNumberingAfterBreak="0">
+  <w:abstractNum w:abstractNumId="27" w15:restartNumberingAfterBreak="0">
     <w:nsid w:val="673B0645"/>
     <w:multiLevelType w:val="multilevel"/>
     <w:tmpl w:val="8C24C6D2"/>
@@ -8558,7 +8956,7 @@
       </w:pPr>
     </w:lvl>
   </w:abstractNum>
-  <w:abstractNum w:abstractNumId="26" w15:restartNumberingAfterBreak="0">
+  <w:abstractNum w:abstractNumId="28" w15:restartNumberingAfterBreak="0">
     <w:nsid w:val="69C33E4C"/>
     <w:multiLevelType w:val="multilevel"/>
     <w:tmpl w:val="33C6A640"/>
@@ -8707,7 +9105,7 @@
       </w:rPr>
     </w:lvl>
   </w:abstractNum>
-  <w:abstractNum w:abstractNumId="27" w15:restartNumberingAfterBreak="0">
+  <w:abstractNum w:abstractNumId="29" w15:restartNumberingAfterBreak="0">
     <w:nsid w:val="6B7545CC"/>
     <w:multiLevelType w:val="multilevel"/>
     <w:tmpl w:val="ABAEBFB0"/>
@@ -8856,7 +9254,7 @@
       </w:rPr>
     </w:lvl>
   </w:abstractNum>
-  <w:abstractNum w:abstractNumId="28" w15:restartNumberingAfterBreak="0">
+  <w:abstractNum w:abstractNumId="30" w15:restartNumberingAfterBreak="0">
     <w:nsid w:val="6FAB5181"/>
     <w:multiLevelType w:val="multilevel"/>
     <w:tmpl w:val="F5D0BB6E"/>
@@ -9005,7 +9403,7 @@
       </w:rPr>
     </w:lvl>
   </w:abstractNum>
-  <w:abstractNum w:abstractNumId="29" w15:restartNumberingAfterBreak="0">
+  <w:abstractNum w:abstractNumId="31" w15:restartNumberingAfterBreak="0">
     <w:nsid w:val="79A91330"/>
     <w:multiLevelType w:val="multilevel"/>
     <w:tmpl w:val="990E1D76"/>
@@ -9118,7 +9516,7 @@
       </w:pPr>
     </w:lvl>
   </w:abstractNum>
-  <w:abstractNum w:abstractNumId="30" w15:restartNumberingAfterBreak="0">
+  <w:abstractNum w:abstractNumId="32" w15:restartNumberingAfterBreak="0">
     <w:nsid w:val="7BB949FB"/>
     <w:multiLevelType w:val="multilevel"/>
     <w:tmpl w:val="F246125C"/>
@@ -9267,7 +9665,7 @@
       </w:rPr>
     </w:lvl>
   </w:abstractNum>
-  <w:abstractNum w:abstractNumId="31" w15:restartNumberingAfterBreak="0">
+  <w:abstractNum w:abstractNumId="33" w15:restartNumberingAfterBreak="0">
     <w:nsid w:val="7BC17811"/>
     <w:multiLevelType w:val="multilevel"/>
     <w:tmpl w:val="F03A7514"/>
@@ -9416,7 +9814,7 @@
       </w:rPr>
     </w:lvl>
   </w:abstractNum>
-  <w:abstractNum w:abstractNumId="32" w15:restartNumberingAfterBreak="0">
+  <w:abstractNum w:abstractNumId="34" w15:restartNumberingAfterBreak="0">
     <w:nsid w:val="7C134490"/>
     <w:multiLevelType w:val="multilevel"/>
     <w:tmpl w:val="26B44FC2"/>
@@ -9533,7 +9931,7 @@
       </w:pPr>
     </w:lvl>
   </w:abstractNum>
-  <w:abstractNum w:abstractNumId="33" w15:restartNumberingAfterBreak="0">
+  <w:abstractNum w:abstractNumId="35" w15:restartNumberingAfterBreak="0">
     <w:nsid w:val="7C786921"/>
     <w:multiLevelType w:val="multilevel"/>
     <w:tmpl w:val="BB8A2C4A"/>
@@ -9683,106 +10081,112 @@
     </w:lvl>
   </w:abstractNum>
   <w:num w:numId="1" w16cid:durableId="1772553582">
-    <w:abstractNumId w:val="6"/>
+    <w:abstractNumId w:val="7"/>
   </w:num>
   <w:num w:numId="2" w16cid:durableId="64570383">
-    <w:abstractNumId w:val="2"/>
+    <w:abstractNumId w:val="3"/>
   </w:num>
   <w:num w:numId="3" w16cid:durableId="1528446320">
-    <w:abstractNumId w:val="13"/>
+    <w:abstractNumId w:val="14"/>
   </w:num>
   <w:num w:numId="4" w16cid:durableId="296498347">
-    <w:abstractNumId w:val="14"/>
+    <w:abstractNumId w:val="15"/>
   </w:num>
   <w:num w:numId="5" w16cid:durableId="1328437602">
-    <w:abstractNumId w:val="16"/>
+    <w:abstractNumId w:val="17"/>
   </w:num>
   <w:num w:numId="6" w16cid:durableId="416754947">
-    <w:abstractNumId w:val="15"/>
+    <w:abstractNumId w:val="16"/>
   </w:num>
   <w:num w:numId="7" w16cid:durableId="60180219">
     <w:abstractNumId w:val="0"/>
   </w:num>
   <w:num w:numId="8" w16cid:durableId="385225620">
+    <w:abstractNumId w:val="19"/>
+  </w:num>
+  <w:num w:numId="9" w16cid:durableId="612247452">
     <w:abstractNumId w:val="18"/>
   </w:num>
-  <w:num w:numId="9" w16cid:durableId="612247452">
-    <w:abstractNumId w:val="17"/>
+  <w:num w:numId="10" w16cid:durableId="2144763199">
+    <w:abstractNumId w:val="23"/>
   </w:num>
-  <w:num w:numId="10" w16cid:durableId="2144763199">
+  <w:num w:numId="11" w16cid:durableId="1318221455">
+    <w:abstractNumId w:val="12"/>
+  </w:num>
+  <w:num w:numId="12" w16cid:durableId="977686260">
+    <w:abstractNumId w:val="6"/>
+  </w:num>
+  <w:num w:numId="13" w16cid:durableId="1241328058">
+    <w:abstractNumId w:val="11"/>
+  </w:num>
+  <w:num w:numId="14" w16cid:durableId="226646728">
+    <w:abstractNumId w:val="34"/>
+  </w:num>
+  <w:num w:numId="15" w16cid:durableId="826089203">
+    <w:abstractNumId w:val="28"/>
+  </w:num>
+  <w:num w:numId="16" w16cid:durableId="23792596">
+    <w:abstractNumId w:val="5"/>
+  </w:num>
+  <w:num w:numId="17" w16cid:durableId="1903561858">
+    <w:abstractNumId w:val="33"/>
+  </w:num>
+  <w:num w:numId="18" w16cid:durableId="1907642419">
+    <w:abstractNumId w:val="27"/>
+  </w:num>
+  <w:num w:numId="19" w16cid:durableId="119963409">
+    <w:abstractNumId w:val="30"/>
+  </w:num>
+  <w:num w:numId="20" w16cid:durableId="844975781">
+    <w:abstractNumId w:val="2"/>
+  </w:num>
+  <w:num w:numId="21" w16cid:durableId="842933515">
+    <w:abstractNumId w:val="26"/>
+  </w:num>
+  <w:num w:numId="22" w16cid:durableId="775489097">
+    <w:abstractNumId w:val="25"/>
+  </w:num>
+  <w:num w:numId="23" w16cid:durableId="1458523084">
     <w:abstractNumId w:val="21"/>
   </w:num>
-  <w:num w:numId="11" w16cid:durableId="1318221455">
-    <w:abstractNumId w:val="11"/>
+  <w:num w:numId="24" w16cid:durableId="1983464725">
+    <w:abstractNumId w:val="4"/>
   </w:num>
-  <w:num w:numId="12" w16cid:durableId="977686260">
-    <w:abstractNumId w:val="5"/>
+  <w:num w:numId="25" w16cid:durableId="1047608184">
+    <w:abstractNumId w:val="31"/>
   </w:num>
-  <w:num w:numId="13" w16cid:durableId="1241328058">
+  <w:num w:numId="26" w16cid:durableId="1443499047">
+    <w:abstractNumId w:val="13"/>
+  </w:num>
+  <w:num w:numId="27" w16cid:durableId="1012220919">
+    <w:abstractNumId w:val="29"/>
+  </w:num>
+  <w:num w:numId="28" w16cid:durableId="1361709427">
+    <w:abstractNumId w:val="9"/>
+  </w:num>
+  <w:num w:numId="29" w16cid:durableId="1218125579">
     <w:abstractNumId w:val="10"/>
   </w:num>
-  <w:num w:numId="14" w16cid:durableId="226646728">
+  <w:num w:numId="30" w16cid:durableId="1061489603">
+    <w:abstractNumId w:val="8"/>
+  </w:num>
+  <w:num w:numId="31" w16cid:durableId="749081734">
+    <w:abstractNumId w:val="24"/>
+  </w:num>
+  <w:num w:numId="32" w16cid:durableId="993145407">
+    <w:abstractNumId w:val="35"/>
+  </w:num>
+  <w:num w:numId="33" w16cid:durableId="621574995">
+    <w:abstractNumId w:val="20"/>
+  </w:num>
+  <w:num w:numId="34" w16cid:durableId="1215772282">
     <w:abstractNumId w:val="32"/>
   </w:num>
-  <w:num w:numId="15" w16cid:durableId="826089203">
-    <w:abstractNumId w:val="26"/>
-  </w:num>
-  <w:num w:numId="16" w16cid:durableId="23792596">
-    <w:abstractNumId w:val="4"/>
-  </w:num>
-  <w:num w:numId="17" w16cid:durableId="1903561858">
-    <w:abstractNumId w:val="31"/>
-  </w:num>
-  <w:num w:numId="18" w16cid:durableId="1907642419">
-    <w:abstractNumId w:val="25"/>
-  </w:num>
-  <w:num w:numId="19" w16cid:durableId="119963409">
-    <w:abstractNumId w:val="28"/>
-  </w:num>
-  <w:num w:numId="20" w16cid:durableId="844975781">
-    <w:abstractNumId w:val="1"/>
-  </w:num>
-  <w:num w:numId="21" w16cid:durableId="842933515">
-    <w:abstractNumId w:val="24"/>
-  </w:num>
-  <w:num w:numId="22" w16cid:durableId="775489097">
-    <w:abstractNumId w:val="23"/>
-  </w:num>
-  <w:num w:numId="23" w16cid:durableId="1458523084">
-    <w:abstractNumId w:val="20"/>
-  </w:num>
-  <w:num w:numId="24" w16cid:durableId="1983464725">
-    <w:abstractNumId w:val="3"/>
-  </w:num>
-  <w:num w:numId="25" w16cid:durableId="1047608184">
-    <w:abstractNumId w:val="29"/>
-  </w:num>
-  <w:num w:numId="26" w16cid:durableId="1443499047">
-    <w:abstractNumId w:val="12"/>
-  </w:num>
-  <w:num w:numId="27" w16cid:durableId="1012220919">
-    <w:abstractNumId w:val="27"/>
-  </w:num>
-  <w:num w:numId="28" w16cid:durableId="1361709427">
-    <w:abstractNumId w:val="8"/>
-  </w:num>
-  <w:num w:numId="29" w16cid:durableId="1218125579">
-    <w:abstractNumId w:val="9"/>
-  </w:num>
-  <w:num w:numId="30" w16cid:durableId="1061489603">
-    <w:abstractNumId w:val="7"/>
-  </w:num>
-  <w:num w:numId="31" w16cid:durableId="749081734">
+  <w:num w:numId="35" w16cid:durableId="1745881017">
     <w:abstractNumId w:val="22"/>
   </w:num>
-  <w:num w:numId="32" w16cid:durableId="993145407">
-    <w:abstractNumId w:val="33"/>
-  </w:num>
-  <w:num w:numId="33" w16cid:durableId="621574995">
-    <w:abstractNumId w:val="19"/>
-  </w:num>
-  <w:num w:numId="34" w16cid:durableId="1215772282">
-    <w:abstractNumId w:val="30"/>
+  <w:num w:numId="36" w16cid:durableId="542059632">
+    <w:abstractNumId w:val="1"/>
   </w:num>
 </w:numbering>
 </file>

</xml_diff>